<commit_message>
Ale commit, o ja ciebie.
</commit_message>
<xml_diff>
--- a/Papiery/Prezentacja systemu.docx
+++ b/Papiery/Prezentacja systemu.docx
@@ -1,7 +1,75 @@
 
 <file path=word/document.xml><?xml version="1.0" encoding="utf-8"?>
-<w:document xmlns:ve="http://schemas.openxmlformats.org/markup-compatibility/2006" xmlns:o="urn:schemas-microsoft-com:office:office" xmlns:r="http://schemas.openxmlformats.org/officeDocument/2006/relationships" xmlns:m="http://schemas.openxmlformats.org/officeDocument/2006/math" xmlns:v="urn:schemas-microsoft-com:vml" xmlns:wp="http://schemas.openxmlformats.org/drawingml/2006/wordprocessingDrawing" xmlns:w10="urn:schemas-microsoft-com:office:word" xmlns:w="http://schemas.openxmlformats.org/wordprocessingml/2006/main" xmlns:wne="http://schemas.microsoft.com/office/word/2006/wordml">
+<w:document xmlns:wpc="http://schemas.microsoft.com/office/word/2010/wordprocessingCanvas" xmlns:mc="http://schemas.openxmlformats.org/markup-compatibility/2006" xmlns:o="urn:schemas-microsoft-com:office:office" xmlns:r="http://schemas.openxmlformats.org/officeDocument/2006/relationships" xmlns:m="http://schemas.openxmlformats.org/officeDocument/2006/math" xmlns:v="urn:schemas-microsoft-com:vml" xmlns:wp14="http://schemas.microsoft.com/office/word/2010/wordprocessingDrawing" xmlns:wp="http://schemas.openxmlformats.org/drawingml/2006/wordprocessingDrawing" xmlns:w10="urn:schemas-microsoft-com:office:word" xmlns:w="http://schemas.openxmlformats.org/wordprocessingml/2006/main" xmlns:w14="http://schemas.microsoft.com/office/word/2010/wordml" xmlns:wpg="http://schemas.microsoft.com/office/word/2010/wordprocessingGroup" xmlns:wpi="http://schemas.microsoft.com/office/word/2010/wordprocessingInk" xmlns:wne="http://schemas.microsoft.com/office/word/2006/wordml" xmlns:wps="http://schemas.microsoft.com/office/word/2010/wordprocessingShape" mc:Ignorable="w14 wp14">
   <w:body>
+    <w:p>
+      <w:pPr>
+        <w:rPr>
+          <w:noProof/>
+        </w:rPr>
+      </w:pPr>
+      <w:r>
+        <w:rPr>
+          <w:noProof/>
+        </w:rPr>
+        <w:t>Poniżej zaprezentowano ekran logowania do panelu administracyjnego. Korzysta on ze standardowych rozwiązań, przeznaczonych dla aplikacji internetowych. Możliwe jest zaznaczenie checkbox-a w celu zapamiętania nazwy użytkownika i hasła.</w:t>
+      </w:r>
+      <w:bookmarkStart w:id="0" w:name="_GoBack"/>
+      <w:bookmarkEnd w:id="0"/>
+    </w:p>
+    <w:p>
+      <w:pPr>
+        <w:rPr>
+          <w:noProof/>
+        </w:rPr>
+      </w:pPr>
+      <w:r>
+        <w:rPr>
+          <w:noProof/>
+        </w:rPr>
+        <w:drawing>
+          <wp:inline distT="0" distB="0" distL="0" distR="0">
+            <wp:extent cx="5760720" cy="3057525"/>
+            <wp:effectExtent l="0" t="0" r="0" b="0"/>
+            <wp:docPr id="2" name="Picture 2"/>
+            <wp:cNvGraphicFramePr>
+              <a:graphicFrameLocks xmlns:a="http://schemas.openxmlformats.org/drawingml/2006/main" noChangeAspect="1"/>
+            </wp:cNvGraphicFramePr>
+            <a:graphic xmlns:a="http://schemas.openxmlformats.org/drawingml/2006/main">
+              <a:graphicData uri="http://schemas.openxmlformats.org/drawingml/2006/picture">
+                <pic:pic xmlns:pic="http://schemas.openxmlformats.org/drawingml/2006/picture">
+                  <pic:nvPicPr>
+                    <pic:cNvPr id="0" name="Login screen.png"/>
+                    <pic:cNvPicPr/>
+                  </pic:nvPicPr>
+                  <pic:blipFill>
+                    <a:blip r:embed="rId6" cstate="print">
+                      <a:extLst>
+                        <a:ext uri="{28A0092B-C50C-407E-A947-70E740481C1C}">
+                          <a14:useLocalDpi xmlns:a14="http://schemas.microsoft.com/office/drawing/2010/main" val="0"/>
+                        </a:ext>
+                      </a:extLst>
+                    </a:blip>
+                    <a:stretch>
+                      <a:fillRect/>
+                    </a:stretch>
+                  </pic:blipFill>
+                  <pic:spPr>
+                    <a:xfrm>
+                      <a:off x="0" y="0"/>
+                      <a:ext cx="5760720" cy="3057525"/>
+                    </a:xfrm>
+                    <a:prstGeom prst="rect">
+                      <a:avLst/>
+                    </a:prstGeom>
+                  </pic:spPr>
+                </pic:pic>
+              </a:graphicData>
+            </a:graphic>
+          </wp:inline>
+        </w:drawing>
+      </w:r>
+    </w:p>
     <w:p>
       <w:pPr>
         <w:rPr>
@@ -42,7 +110,7 @@
                     <pic:cNvPicPr/>
                   </pic:nvPicPr>
                   <pic:blipFill>
-                    <a:blip r:embed="rId5" cstate="print"/>
+                    <a:blip r:embed="rId7" cstate="print"/>
                     <a:stretch>
                       <a:fillRect/>
                     </a:stretch>
@@ -73,6 +141,7 @@
         <w:rPr>
           <w:noProof/>
         </w:rPr>
+        <w:lastRenderedPageBreak/>
         <w:t>Poniżej zaprezentowano menu boczne, które ukazuje się po najechaniu</w:t>
       </w:r>
       <w:r>
@@ -129,7 +198,7 @@
                     <pic:cNvPicPr/>
                   </pic:nvPicPr>
                   <pic:blipFill>
-                    <a:blip r:embed="rId6"/>
+                    <a:blip r:embed="rId8"/>
                     <a:stretch>
                       <a:fillRect/>
                     </a:stretch>
@@ -160,7 +229,6 @@
         <w:rPr>
           <w:noProof/>
         </w:rPr>
-        <w:lastRenderedPageBreak/>
         <w:t>Poniżej zamieszczono widok edycyjny encji News (ang. Aktualność). Ilustracja poniżej przedstawia możliwość zmiany tytułu, zawartości (łącznie z panelem edycji) oraz możliwość dodania kategorii aktualności za pomocą sekcji</w:t>
       </w:r>
       <w:r>
@@ -209,7 +277,7 @@
                     <pic:cNvPicPr/>
                   </pic:nvPicPr>
                   <pic:blipFill>
-                    <a:blip r:embed="rId7" cstate="print"/>
+                    <a:blip r:embed="rId9" cstate="print"/>
                     <a:stretch>
                       <a:fillRect/>
                     </a:stretch>
@@ -233,30 +301,15 @@
     <w:p/>
     <w:p>
       <w:r>
-        <w:t xml:space="preserve">Poniżej zamieszczono ilustrację, przedstawiającą moduł obsługi plików. </w:t>
-      </w:r>
-      <w:proofErr w:type="spellStart"/>
-      <w:r>
-        <w:t>ServiceCMS</w:t>
-      </w:r>
-      <w:proofErr w:type="spellEnd"/>
-      <w:r>
-        <w:t xml:space="preserve"> umożliwia wrzucanie na serwer plików o dowolnych rozszerzeniach. Ich wielkość jest domyślnie ograniczona do 50 </w:t>
-      </w:r>
-      <w:proofErr w:type="spellStart"/>
-      <w:r>
-        <w:t>mB</w:t>
-      </w:r>
-      <w:proofErr w:type="spellEnd"/>
-      <w:r>
-        <w:t xml:space="preserve">. Należy jednak zauważyć, że można zwiększyć tę wartość do maksymalnie 2 GB. Poniższa ilustracja ukazuje zakończony proces przesyłania plików, co ukazuje niebieski pasek postępu. </w:t>
-      </w:r>
-    </w:p>
-    <w:p>
-      <w:r>
-        <w:rPr>
-          <w:noProof/>
-        </w:rPr>
+        <w:t xml:space="preserve">Poniżej zamieszczono ilustrację, przedstawiającą moduł obsługi plików. ServiceCMS umożliwia wrzucanie na serwer plików o dowolnych rozszerzeniach. Ich wielkość jest domyślnie ograniczona do 50 mB. Należy jednak zauważyć, że można zwiększyć tę wartość do maksymalnie 2 GB. Poniższa ilustracja ukazuje zakończony proces przesyłania plików, co ukazuje niebieski pasek postępu. </w:t>
+      </w:r>
+    </w:p>
+    <w:p>
+      <w:r>
+        <w:rPr>
+          <w:noProof/>
+        </w:rPr>
+        <w:lastRenderedPageBreak/>
         <w:drawing>
           <wp:inline distT="0" distB="0" distL="0" distR="0">
             <wp:extent cx="5760720" cy="2955290"/>
@@ -270,138 +323,6 @@
                 <pic:pic xmlns:pic="http://schemas.openxmlformats.org/drawingml/2006/picture">
                   <pic:nvPicPr>
                     <pic:cNvPr id="0" name="File UI.png"/>
-                    <pic:cNvPicPr/>
-                  </pic:nvPicPr>
-                  <pic:blipFill>
-                    <a:blip r:embed="rId8" cstate="print"/>
-                    <a:stretch>
-                      <a:fillRect/>
-                    </a:stretch>
-                  </pic:blipFill>
-                  <pic:spPr>
-                    <a:xfrm>
-                      <a:off x="0" y="0"/>
-                      <a:ext cx="5760720" cy="2955290"/>
-                    </a:xfrm>
-                    <a:prstGeom prst="rect">
-                      <a:avLst/>
-                    </a:prstGeom>
-                  </pic:spPr>
-                </pic:pic>
-              </a:graphicData>
-            </a:graphic>
-          </wp:inline>
-        </w:drawing>
-      </w:r>
-    </w:p>
-    <w:p/>
-    <w:p>
-      <w:r>
-        <w:lastRenderedPageBreak/>
-        <w:t xml:space="preserve">Poniżej przedstawiono widok edycji określonej strony. Podobnie jak w przypadku modyfikacji encji News, możliwa jest edycja tytułu strony i jej zawartości. Do strony można również załączyć pliki, umieszczone wcześniej na serwerze, za pomocą aplikacji </w:t>
-      </w:r>
-      <w:proofErr w:type="spellStart"/>
-      <w:r>
-        <w:t>Files</w:t>
-      </w:r>
-      <w:proofErr w:type="spellEnd"/>
-      <w:r>
-        <w:t>.</w:t>
-      </w:r>
-      <w:r>
-        <w:t xml:space="preserve"> </w:t>
-      </w:r>
-    </w:p>
-    <w:p>
-      <w:r>
-        <w:rPr>
-          <w:noProof/>
-        </w:rPr>
-        <w:drawing>
-          <wp:inline distT="0" distB="0" distL="0" distR="0">
-            <wp:extent cx="5760720" cy="2955290"/>
-            <wp:effectExtent l="19050" t="0" r="0" b="0"/>
-            <wp:docPr id="22" name="Obraz 21" descr="Page UI.png"/>
-            <wp:cNvGraphicFramePr>
-              <a:graphicFrameLocks xmlns:a="http://schemas.openxmlformats.org/drawingml/2006/main" noChangeAspect="1"/>
-            </wp:cNvGraphicFramePr>
-            <a:graphic xmlns:a="http://schemas.openxmlformats.org/drawingml/2006/main">
-              <a:graphicData uri="http://schemas.openxmlformats.org/drawingml/2006/picture">
-                <pic:pic xmlns:pic="http://schemas.openxmlformats.org/drawingml/2006/picture">
-                  <pic:nvPicPr>
-                    <pic:cNvPr id="0" name="Page UI.png"/>
-                    <pic:cNvPicPr/>
-                  </pic:nvPicPr>
-                  <pic:blipFill>
-                    <a:blip r:embed="rId9" cstate="print"/>
-                    <a:stretch>
-                      <a:fillRect/>
-                    </a:stretch>
-                  </pic:blipFill>
-                  <pic:spPr>
-                    <a:xfrm>
-                      <a:off x="0" y="0"/>
-                      <a:ext cx="5760720" cy="2955290"/>
-                    </a:xfrm>
-                    <a:prstGeom prst="rect">
-                      <a:avLst/>
-                    </a:prstGeom>
-                  </pic:spPr>
-                </pic:pic>
-              </a:graphicData>
-            </a:graphic>
-          </wp:inline>
-        </w:drawing>
-      </w:r>
-    </w:p>
-    <w:p>
-      <w:r>
-        <w:t xml:space="preserve">Poniżej przedstawiono widok edycji encji </w:t>
-      </w:r>
-      <w:proofErr w:type="spellStart"/>
-      <w:r>
-        <w:t>MenuButton</w:t>
-      </w:r>
-      <w:proofErr w:type="spellEnd"/>
-      <w:r>
-        <w:t xml:space="preserve">, która odzwierciedla przycisk menu na stronie klienckiej. Ułożenie hierarchiczne, zaprezentowane poniżej wskazuje na strukturę drzewiastą menu. Stopień zagnieżdżania poszczególnych elementów jest zrealizowany w koncepcji Drag n’ Drop. </w:t>
-      </w:r>
-      <w:r>
-        <w:t>Kolejne elementy menu można usuwać, modyfikować bądź zmieniać ich kolejność.</w:t>
-      </w:r>
-      <w:r>
-        <w:t xml:space="preserve"> </w:t>
-      </w:r>
-      <w:r>
-        <w:t xml:space="preserve">Krytyczną funkcjonalnością modułu </w:t>
-      </w:r>
-      <w:proofErr w:type="spellStart"/>
-      <w:r>
-        <w:t>MenuButton</w:t>
-      </w:r>
-      <w:proofErr w:type="spellEnd"/>
-      <w:r>
-        <w:t xml:space="preserve"> jest możliwość podpinania do nich encji Page w relacji jeden do wielu.</w:t>
-      </w:r>
-    </w:p>
-    <w:p>
-      <w:r>
-        <w:rPr>
-          <w:noProof/>
-        </w:rPr>
-        <w:drawing>
-          <wp:inline distT="0" distB="0" distL="0" distR="0">
-            <wp:extent cx="5760720" cy="2955290"/>
-            <wp:effectExtent l="19050" t="0" r="0" b="0"/>
-            <wp:docPr id="23" name="Obraz 22" descr="MenuButton UI.png"/>
-            <wp:cNvGraphicFramePr>
-              <a:graphicFrameLocks xmlns:a="http://schemas.openxmlformats.org/drawingml/2006/main" noChangeAspect="1"/>
-            </wp:cNvGraphicFramePr>
-            <a:graphic xmlns:a="http://schemas.openxmlformats.org/drawingml/2006/main">
-              <a:graphicData uri="http://schemas.openxmlformats.org/drawingml/2006/picture">
-                <pic:pic xmlns:pic="http://schemas.openxmlformats.org/drawingml/2006/picture">
-                  <pic:nvPicPr>
-                    <pic:cNvPr id="0" name="MenuButton UI.png"/>
                     <pic:cNvPicPr/>
                   </pic:nvPicPr>
                   <pic:blipFill>
@@ -426,22 +347,25 @@
         </w:drawing>
       </w:r>
     </w:p>
-    <w:p>
-      <w:r>
-        <w:t>Poniżej przedstawiono odwzorowanie struktury przycisków menu po stronie klienckiej.</w:t>
-      </w:r>
-    </w:p>
-    <w:p>
-      <w:r>
-        <w:rPr>
-          <w:noProof/>
-        </w:rPr>
-        <w:lastRenderedPageBreak/>
+    <w:p/>
+    <w:p>
+      <w:r>
+        <w:t>Poniżej przedstawiono widok edycji określonej strony. Podobnie jak w przypadku modyfikacji encji News, możliwa jest edycja tytułu strony i jej zawartości. Do strony można również załączyć pliki, umieszczone wcześniej na serwerze, za pomocą aplikacji Files.</w:t>
+      </w:r>
+      <w:r>
+        <w:t xml:space="preserve"> </w:t>
+      </w:r>
+    </w:p>
+    <w:p>
+      <w:r>
+        <w:rPr>
+          <w:noProof/>
+        </w:rPr>
         <w:drawing>
           <wp:inline distT="0" distB="0" distL="0" distR="0">
-            <wp:extent cx="5760720" cy="1701800"/>
+            <wp:extent cx="5760720" cy="2955290"/>
             <wp:effectExtent l="19050" t="0" r="0" b="0"/>
-            <wp:docPr id="25" name="Obraz 24" descr="MenuButton client.jpg"/>
+            <wp:docPr id="22" name="Obraz 21" descr="Page UI.png"/>
             <wp:cNvGraphicFramePr>
               <a:graphicFrameLocks xmlns:a="http://schemas.openxmlformats.org/drawingml/2006/main" noChangeAspect="1"/>
             </wp:cNvGraphicFramePr>
@@ -449,11 +373,11 @@
               <a:graphicData uri="http://schemas.openxmlformats.org/drawingml/2006/picture">
                 <pic:pic xmlns:pic="http://schemas.openxmlformats.org/drawingml/2006/picture">
                   <pic:nvPicPr>
-                    <pic:cNvPr id="0" name="MenuButton client.jpg"/>
+                    <pic:cNvPr id="0" name="Page UI.png"/>
                     <pic:cNvPicPr/>
                   </pic:nvPicPr>
                   <pic:blipFill>
-                    <a:blip r:embed="rId11"/>
+                    <a:blip r:embed="rId11" cstate="print"/>
                     <a:stretch>
                       <a:fillRect/>
                     </a:stretch>
@@ -461,7 +385,7 @@
                   <pic:spPr>
                     <a:xfrm>
                       <a:off x="0" y="0"/>
-                      <a:ext cx="5760720" cy="1701800"/>
+                      <a:ext cx="5760720" cy="2955290"/>
                     </a:xfrm>
                     <a:prstGeom prst="rect">
                       <a:avLst/>
@@ -474,30 +398,31 @@
         </w:drawing>
       </w:r>
     </w:p>
-    <w:p/>
-    <w:p>
-      <w:r>
-        <w:t xml:space="preserve">Poniżej zaprezentowano widok zarządzania </w:t>
-      </w:r>
-      <w:proofErr w:type="spellStart"/>
-      <w:r>
-        <w:t>newsletterem</w:t>
-      </w:r>
-      <w:proofErr w:type="spellEnd"/>
-      <w:r>
-        <w:t>. Załączono dwie ilustracje, przedstawiające kolejno: zarządzanie listą odbiorców oraz ekran edycji wysyłanej wiadomości e-mail. W oknie tworzenia wiadomości możliwe jest przypisanie poszczególnych odbiorców, bądź całej ich listy do zbioru odbiorców.</w:t>
-      </w:r>
-    </w:p>
-    <w:p>
-      <w:r>
-        <w:rPr>
-          <w:noProof/>
-        </w:rPr>
+    <w:p>
+      <w:r>
+        <w:t xml:space="preserve">Poniżej przedstawiono widok edycji encji MenuButton, która odzwierciedla przycisk menu na stronie klienckiej. Ułożenie hierarchiczne, zaprezentowane poniżej wskazuje na strukturę drzewiastą menu. Stopień zagnieżdżania poszczególnych elementów jest zrealizowany w koncepcji Drag n’ Drop. </w:t>
+      </w:r>
+      <w:r>
+        <w:t>Kolejne elementy menu można usuwać, modyfikować bądź zmieniać ich kolejność.</w:t>
+      </w:r>
+      <w:r>
+        <w:t xml:space="preserve"> </w:t>
+      </w:r>
+      <w:r>
+        <w:t>Krytyczną funkcjonalnością modułu MenuButton jest możliwość podpinania do nich encji Page w relacji jeden do wielu.</w:t>
+      </w:r>
+    </w:p>
+    <w:p>
+      <w:r>
+        <w:rPr>
+          <w:noProof/>
+        </w:rPr>
+        <w:lastRenderedPageBreak/>
         <w:drawing>
           <wp:inline distT="0" distB="0" distL="0" distR="0">
             <wp:extent cx="5760720" cy="2955290"/>
             <wp:effectExtent l="19050" t="0" r="0" b="0"/>
-            <wp:docPr id="27" name="Obraz 26" descr="MailManagament UI.png"/>
+            <wp:docPr id="23" name="Obraz 22" descr="MenuButton UI.png"/>
             <wp:cNvGraphicFramePr>
               <a:graphicFrameLocks xmlns:a="http://schemas.openxmlformats.org/drawingml/2006/main" noChangeAspect="1"/>
             </wp:cNvGraphicFramePr>
@@ -505,7 +430,7 @@
               <a:graphicData uri="http://schemas.openxmlformats.org/drawingml/2006/picture">
                 <pic:pic xmlns:pic="http://schemas.openxmlformats.org/drawingml/2006/picture">
                   <pic:nvPicPr>
-                    <pic:cNvPr id="0" name="MailManagament UI.png"/>
+                    <pic:cNvPr id="0" name="MenuButton UI.png"/>
                     <pic:cNvPicPr/>
                   </pic:nvPicPr>
                   <pic:blipFill>
@@ -532,15 +457,19 @@
     </w:p>
     <w:p>
       <w:r>
-        <w:rPr>
-          <w:noProof/>
-        </w:rPr>
-        <w:lastRenderedPageBreak/>
+        <w:t>Poniżej przedstawiono odwzorowanie struktury przycisków menu po stronie klienckiej.</w:t>
+      </w:r>
+    </w:p>
+    <w:p>
+      <w:r>
+        <w:rPr>
+          <w:noProof/>
+        </w:rPr>
         <w:drawing>
           <wp:inline distT="0" distB="0" distL="0" distR="0">
-            <wp:extent cx="5760720" cy="2785110"/>
+            <wp:extent cx="5760720" cy="1701800"/>
             <wp:effectExtent l="19050" t="0" r="0" b="0"/>
-            <wp:docPr id="28" name="Obraz 27" descr="MailManagament UI 2.png"/>
+            <wp:docPr id="25" name="Obraz 24" descr="MenuButton client.jpg"/>
             <wp:cNvGraphicFramePr>
               <a:graphicFrameLocks xmlns:a="http://schemas.openxmlformats.org/drawingml/2006/main" noChangeAspect="1"/>
             </wp:cNvGraphicFramePr>
@@ -548,11 +477,11 @@
               <a:graphicData uri="http://schemas.openxmlformats.org/drawingml/2006/picture">
                 <pic:pic xmlns:pic="http://schemas.openxmlformats.org/drawingml/2006/picture">
                   <pic:nvPicPr>
-                    <pic:cNvPr id="0" name="MailManagament UI 2.png"/>
+                    <pic:cNvPr id="0" name="MenuButton client.jpg"/>
                     <pic:cNvPicPr/>
                   </pic:nvPicPr>
                   <pic:blipFill>
-                    <a:blip r:embed="rId13" cstate="print"/>
+                    <a:blip r:embed="rId13"/>
                     <a:stretch>
                       <a:fillRect/>
                     </a:stretch>
@@ -560,7 +489,7 @@
                   <pic:spPr>
                     <a:xfrm>
                       <a:off x="0" y="0"/>
-                      <a:ext cx="5760720" cy="2785110"/>
+                      <a:ext cx="5760720" cy="1701800"/>
                     </a:xfrm>
                     <a:prstGeom prst="rect">
                       <a:avLst/>
@@ -573,40 +502,23 @@
         </w:drawing>
       </w:r>
     </w:p>
-    <w:p>
-      <w:r>
-        <w:t xml:space="preserve">Poniżej zaprezentowano ekran edycji ustawień globalnych aplikacji </w:t>
-      </w:r>
-      <w:proofErr w:type="spellStart"/>
-      <w:r>
-        <w:t>ServiceCMS</w:t>
-      </w:r>
-      <w:proofErr w:type="spellEnd"/>
-      <w:r>
-        <w:t xml:space="preserve">. Można w nim edytować </w:t>
-      </w:r>
-      <w:r>
-        <w:t xml:space="preserve">takie właściwości systemu, jak: nazwa firmy, szczegóły konta e-mail, ustawienia paginacji aktualności oraz stan formularza kontaktowego, kalendarza usług i </w:t>
-      </w:r>
-      <w:proofErr w:type="spellStart"/>
-      <w:r>
-        <w:t>pop-up</w:t>
-      </w:r>
-      <w:proofErr w:type="spellEnd"/>
-      <w:r>
-        <w:t xml:space="preserve"> (aktywny/nieaktywny). </w:t>
-      </w:r>
-    </w:p>
-    <w:p>
-      <w:r>
-        <w:rPr>
-          <w:noProof/>
-        </w:rPr>
+    <w:p/>
+    <w:p>
+      <w:r>
+        <w:t>Poniżej zaprezentowano widok zarządzania newsletterem. Załączono dwie ilustracje, przedstawiające kolejno: zarządzanie listą odbiorców oraz ekran edycji wysyłanej wiadomości e-mail. W oknie tworzenia wiadomości możliwe jest przypisanie poszczególnych odbiorców, bądź całej ich listy do zbioru odbiorców.</w:t>
+      </w:r>
+    </w:p>
+    <w:p>
+      <w:r>
+        <w:rPr>
+          <w:noProof/>
+        </w:rPr>
+        <w:lastRenderedPageBreak/>
         <w:drawing>
           <wp:inline distT="0" distB="0" distL="0" distR="0">
             <wp:extent cx="5760720" cy="2955290"/>
             <wp:effectExtent l="19050" t="0" r="0" b="0"/>
-            <wp:docPr id="29" name="Obraz 28" descr="Settings UI.png"/>
+            <wp:docPr id="27" name="Obraz 26" descr="MailManagament UI.png"/>
             <wp:cNvGraphicFramePr>
               <a:graphicFrameLocks xmlns:a="http://schemas.openxmlformats.org/drawingml/2006/main" noChangeAspect="1"/>
             </wp:cNvGraphicFramePr>
@@ -614,7 +526,7 @@
               <a:graphicData uri="http://schemas.openxmlformats.org/drawingml/2006/picture">
                 <pic:pic xmlns:pic="http://schemas.openxmlformats.org/drawingml/2006/picture">
                   <pic:nvPicPr>
-                    <pic:cNvPr id="0" name="Settings UI.png"/>
+                    <pic:cNvPr id="0" name="MailManagament UI.png"/>
                     <pic:cNvPicPr/>
                   </pic:nvPicPr>
                   <pic:blipFill>
@@ -641,6 +553,99 @@
     </w:p>
     <w:p>
       <w:r>
+        <w:rPr>
+          <w:noProof/>
+        </w:rPr>
+        <w:drawing>
+          <wp:inline distT="0" distB="0" distL="0" distR="0">
+            <wp:extent cx="5760720" cy="2785110"/>
+            <wp:effectExtent l="19050" t="0" r="0" b="0"/>
+            <wp:docPr id="28" name="Obraz 27" descr="MailManagament UI 2.png"/>
+            <wp:cNvGraphicFramePr>
+              <a:graphicFrameLocks xmlns:a="http://schemas.openxmlformats.org/drawingml/2006/main" noChangeAspect="1"/>
+            </wp:cNvGraphicFramePr>
+            <a:graphic xmlns:a="http://schemas.openxmlformats.org/drawingml/2006/main">
+              <a:graphicData uri="http://schemas.openxmlformats.org/drawingml/2006/picture">
+                <pic:pic xmlns:pic="http://schemas.openxmlformats.org/drawingml/2006/picture">
+                  <pic:nvPicPr>
+                    <pic:cNvPr id="0" name="MailManagament UI 2.png"/>
+                    <pic:cNvPicPr/>
+                  </pic:nvPicPr>
+                  <pic:blipFill>
+                    <a:blip r:embed="rId15" cstate="print"/>
+                    <a:stretch>
+                      <a:fillRect/>
+                    </a:stretch>
+                  </pic:blipFill>
+                  <pic:spPr>
+                    <a:xfrm>
+                      <a:off x="0" y="0"/>
+                      <a:ext cx="5760720" cy="2785110"/>
+                    </a:xfrm>
+                    <a:prstGeom prst="rect">
+                      <a:avLst/>
+                    </a:prstGeom>
+                  </pic:spPr>
+                </pic:pic>
+              </a:graphicData>
+            </a:graphic>
+          </wp:inline>
+        </w:drawing>
+      </w:r>
+    </w:p>
+    <w:p>
+      <w:r>
+        <w:t xml:space="preserve">Poniżej zaprezentowano ekran edycji ustawień globalnych aplikacji ServiceCMS. Można w nim edytować </w:t>
+      </w:r>
+      <w:r>
+        <w:t xml:space="preserve">takie właściwości systemu, jak: nazwa firmy, szczegóły konta e-mail, ustawienia paginacji aktualności oraz stan formularza kontaktowego, kalendarza usług i pop-up (aktywny/nieaktywny). </w:t>
+      </w:r>
+    </w:p>
+    <w:p>
+      <w:r>
+        <w:rPr>
+          <w:noProof/>
+        </w:rPr>
+        <w:lastRenderedPageBreak/>
+        <w:drawing>
+          <wp:inline distT="0" distB="0" distL="0" distR="0">
+            <wp:extent cx="5760720" cy="2955290"/>
+            <wp:effectExtent l="19050" t="0" r="0" b="0"/>
+            <wp:docPr id="29" name="Obraz 28" descr="Settings UI.png"/>
+            <wp:cNvGraphicFramePr>
+              <a:graphicFrameLocks xmlns:a="http://schemas.openxmlformats.org/drawingml/2006/main" noChangeAspect="1"/>
+            </wp:cNvGraphicFramePr>
+            <a:graphic xmlns:a="http://schemas.openxmlformats.org/drawingml/2006/main">
+              <a:graphicData uri="http://schemas.openxmlformats.org/drawingml/2006/picture">
+                <pic:pic xmlns:pic="http://schemas.openxmlformats.org/drawingml/2006/picture">
+                  <pic:nvPicPr>
+                    <pic:cNvPr id="0" name="Settings UI.png"/>
+                    <pic:cNvPicPr/>
+                  </pic:nvPicPr>
+                  <pic:blipFill>
+                    <a:blip r:embed="rId16" cstate="print"/>
+                    <a:stretch>
+                      <a:fillRect/>
+                    </a:stretch>
+                  </pic:blipFill>
+                  <pic:spPr>
+                    <a:xfrm>
+                      <a:off x="0" y="0"/>
+                      <a:ext cx="5760720" cy="2955290"/>
+                    </a:xfrm>
+                    <a:prstGeom prst="rect">
+                      <a:avLst/>
+                    </a:prstGeom>
+                  </pic:spPr>
+                </pic:pic>
+              </a:graphicData>
+            </a:graphic>
+          </wp:inline>
+        </w:drawing>
+      </w:r>
+    </w:p>
+    <w:p>
+      <w:r>
         <w:t xml:space="preserve">Poniżej zaprezentowano moduł zarządzania usługami. Istotna w przypadku tej funkcjonalności jest odwzorowana relacja bazodanowa – każda usługa może posiadać wiele faz. Faza ma określoną przez administratora nazwę, czas trwania i opóźnienie. Dzięki elastycznej implementacji dostępności usług możliwe jest zapisanie się na usługę podczas gdy inna osoba jest w trakcie trwania fazy z opóźnieniem. Fazy można reorganizować </w:t>
       </w:r>
       <w:r>
@@ -652,7 +657,6 @@
         <w:rPr>
           <w:noProof/>
         </w:rPr>
-        <w:lastRenderedPageBreak/>
         <w:drawing>
           <wp:inline distT="0" distB="0" distL="0" distR="0">
             <wp:extent cx="5760720" cy="3087370"/>
@@ -666,155 +670,6 @@
                 <pic:pic xmlns:pic="http://schemas.openxmlformats.org/drawingml/2006/picture">
                   <pic:nvPicPr>
                     <pic:cNvPr id="0" name="ServiceTypes UI.png"/>
-                    <pic:cNvPicPr/>
-                  </pic:nvPicPr>
-                  <pic:blipFill>
-                    <a:blip r:embed="rId15" cstate="print"/>
-                    <a:stretch>
-                      <a:fillRect/>
-                    </a:stretch>
-                  </pic:blipFill>
-                  <pic:spPr>
-                    <a:xfrm>
-                      <a:off x="0" y="0"/>
-                      <a:ext cx="5760720" cy="3087370"/>
-                    </a:xfrm>
-                    <a:prstGeom prst="rect">
-                      <a:avLst/>
-                    </a:prstGeom>
-                  </pic:spPr>
-                </pic:pic>
-              </a:graphicData>
-            </a:graphic>
-          </wp:inline>
-        </w:drawing>
-      </w:r>
-    </w:p>
-    <w:p>
-      <w:r>
-        <w:t xml:space="preserve">Poniżej zaprezentowano panel edycji encji </w:t>
-      </w:r>
-      <w:proofErr w:type="spellStart"/>
-      <w:r>
-        <w:t>ServiceProvider</w:t>
-      </w:r>
-      <w:proofErr w:type="spellEnd"/>
-      <w:r>
-        <w:t xml:space="preserve"> (</w:t>
-      </w:r>
-      <w:proofErr w:type="spellStart"/>
-      <w:r>
-        <w:t>ang</w:t>
-      </w:r>
-      <w:proofErr w:type="spellEnd"/>
-      <w:r>
-        <w:t xml:space="preserve">….). W poniższym formularzu można zmieniać nazwę oraz zakres usług dostępnych możliwych do wykonania przed określonego pracownika. </w:t>
-      </w:r>
-      <w:r>
-        <w:t xml:space="preserve">Usługi definiuje się w module </w:t>
-      </w:r>
-      <w:proofErr w:type="spellStart"/>
-      <w:r>
-        <w:t>ServiceTypes</w:t>
-      </w:r>
-      <w:proofErr w:type="spellEnd"/>
-      <w:r>
-        <w:t>. Po stronie klienckiej ma to wpływ na określenie możliwych wykonawców usług – do wybranego dostawcy usług (np. pracownik, stanowisko) można się zapisać na określoną usługę, tylko jeśli jest ona poprawnie zdefiniowana w panelu administracyjnym.</w:t>
-      </w:r>
-    </w:p>
-    <w:p>
-      <w:r>
-        <w:rPr>
-          <w:noProof/>
-        </w:rPr>
-        <w:drawing>
-          <wp:inline distT="0" distB="0" distL="0" distR="0">
-            <wp:extent cx="5760720" cy="3023870"/>
-            <wp:effectExtent l="19050" t="0" r="0" b="0"/>
-            <wp:docPr id="30" name="Obraz 29" descr="ServiceProvider UI.png"/>
-            <wp:cNvGraphicFramePr>
-              <a:graphicFrameLocks xmlns:a="http://schemas.openxmlformats.org/drawingml/2006/main" noChangeAspect="1"/>
-            </wp:cNvGraphicFramePr>
-            <a:graphic xmlns:a="http://schemas.openxmlformats.org/drawingml/2006/main">
-              <a:graphicData uri="http://schemas.openxmlformats.org/drawingml/2006/picture">
-                <pic:pic xmlns:pic="http://schemas.openxmlformats.org/drawingml/2006/picture">
-                  <pic:nvPicPr>
-                    <pic:cNvPr id="0" name="ServiceProvider UI.png"/>
-                    <pic:cNvPicPr/>
-                  </pic:nvPicPr>
-                  <pic:blipFill>
-                    <a:blip r:embed="rId16"/>
-                    <a:stretch>
-                      <a:fillRect/>
-                    </a:stretch>
-                  </pic:blipFill>
-                  <pic:spPr>
-                    <a:xfrm>
-                      <a:off x="0" y="0"/>
-                      <a:ext cx="5760720" cy="3023870"/>
-                    </a:xfrm>
-                    <a:prstGeom prst="rect">
-                      <a:avLst/>
-                    </a:prstGeom>
-                  </pic:spPr>
-                </pic:pic>
-              </a:graphicData>
-            </a:graphic>
-          </wp:inline>
-        </w:drawing>
-      </w:r>
-    </w:p>
-    <w:p>
-      <w:r>
-        <w:t xml:space="preserve">Poniżej zaprezentowano moduł </w:t>
-      </w:r>
-      <w:proofErr w:type="spellStart"/>
-      <w:r>
-        <w:t>Pop-up</w:t>
-      </w:r>
-      <w:proofErr w:type="spellEnd"/>
-      <w:r>
-        <w:t xml:space="preserve">. Odpowiada on za jednorazowo wyświetlaną informację w panelu klienckim. </w:t>
-      </w:r>
-      <w:r>
-        <w:t xml:space="preserve">Jego edycja jest spójna z procesem edycji aktualności, czy stron – za pomocą okna edycji można edytować tytuł oraz zawartość. W module </w:t>
-      </w:r>
-      <w:proofErr w:type="spellStart"/>
-      <w:r>
-        <w:t>Pop-up</w:t>
-      </w:r>
-      <w:proofErr w:type="spellEnd"/>
-      <w:r>
-        <w:t xml:space="preserve"> z założenia można uaktywnić jedną encję. Jest to odwzorowane w panelu klienckim za pomocą ekskluzywnego </w:t>
-      </w:r>
-      <w:proofErr w:type="spellStart"/>
-      <w:r>
-        <w:t>checkbox-a</w:t>
-      </w:r>
-      <w:proofErr w:type="spellEnd"/>
-      <w:r>
-        <w:t xml:space="preserve">. </w:t>
-      </w:r>
-    </w:p>
-    <w:p>
-      <w:r>
-        <w:rPr>
-          <w:noProof/>
-        </w:rPr>
-        <w:lastRenderedPageBreak/>
-        <w:drawing>
-          <wp:inline distT="0" distB="0" distL="0" distR="0">
-            <wp:extent cx="5760720" cy="3087370"/>
-            <wp:effectExtent l="19050" t="0" r="0" b="0"/>
-            <wp:docPr id="33" name="Obraz 32" descr="PopUp UI.png"/>
-            <wp:cNvGraphicFramePr>
-              <a:graphicFrameLocks xmlns:a="http://schemas.openxmlformats.org/drawingml/2006/main" noChangeAspect="1"/>
-            </wp:cNvGraphicFramePr>
-            <a:graphic xmlns:a="http://schemas.openxmlformats.org/drawingml/2006/main">
-              <a:graphicData uri="http://schemas.openxmlformats.org/drawingml/2006/picture">
-                <pic:pic xmlns:pic="http://schemas.openxmlformats.org/drawingml/2006/picture">
-                  <pic:nvPicPr>
-                    <pic:cNvPr id="0" name="PopUp UI.png"/>
                     <pic:cNvPicPr/>
                   </pic:nvPicPr>
                   <pic:blipFill>
@@ -841,33 +696,119 @@
     </w:p>
     <w:p>
       <w:r>
+        <w:t xml:space="preserve">Poniżej zaprezentowano panel edycji encji ServiceProvider (ang….). W poniższym formularzu można zmieniać nazwę oraz zakres usług dostępnych możliwych do wykonania przed określonego pracownika. </w:t>
+      </w:r>
+      <w:r>
+        <w:t>Usługi definiuje się w module ServiceTypes. Po stronie klienckiej ma to wpływ na określenie możliwych wykonawców usług – do wybranego dostawcy usług (np. pracownik, stanowisko) można się zapisać na określoną usługę, tylko jeśli jest ona poprawnie zdefiniowana w panelu administracyjnym.</w:t>
+      </w:r>
+    </w:p>
+    <w:p>
+      <w:r>
+        <w:rPr>
+          <w:noProof/>
+        </w:rPr>
+        <w:lastRenderedPageBreak/>
+        <w:drawing>
+          <wp:inline distT="0" distB="0" distL="0" distR="0">
+            <wp:extent cx="5760720" cy="3023870"/>
+            <wp:effectExtent l="19050" t="0" r="0" b="0"/>
+            <wp:docPr id="30" name="Obraz 29" descr="ServiceProvider UI.png"/>
+            <wp:cNvGraphicFramePr>
+              <a:graphicFrameLocks xmlns:a="http://schemas.openxmlformats.org/drawingml/2006/main" noChangeAspect="1"/>
+            </wp:cNvGraphicFramePr>
+            <a:graphic xmlns:a="http://schemas.openxmlformats.org/drawingml/2006/main">
+              <a:graphicData uri="http://schemas.openxmlformats.org/drawingml/2006/picture">
+                <pic:pic xmlns:pic="http://schemas.openxmlformats.org/drawingml/2006/picture">
+                  <pic:nvPicPr>
+                    <pic:cNvPr id="0" name="ServiceProvider UI.png"/>
+                    <pic:cNvPicPr/>
+                  </pic:nvPicPr>
+                  <pic:blipFill>
+                    <a:blip r:embed="rId18"/>
+                    <a:stretch>
+                      <a:fillRect/>
+                    </a:stretch>
+                  </pic:blipFill>
+                  <pic:spPr>
+                    <a:xfrm>
+                      <a:off x="0" y="0"/>
+                      <a:ext cx="5760720" cy="3023870"/>
+                    </a:xfrm>
+                    <a:prstGeom prst="rect">
+                      <a:avLst/>
+                    </a:prstGeom>
+                  </pic:spPr>
+                </pic:pic>
+              </a:graphicData>
+            </a:graphic>
+          </wp:inline>
+        </w:drawing>
+      </w:r>
+    </w:p>
+    <w:p>
+      <w:r>
+        <w:t xml:space="preserve">Poniżej zaprezentowano moduł Pop-up. Odpowiada on za jednorazowo wyświetlaną informację w panelu klienckim. </w:t>
+      </w:r>
+      <w:r>
+        <w:t xml:space="preserve">Jego edycja jest spójna z procesem edycji aktualności, czy stron – za pomocą okna edycji można edytować tytuł oraz zawartość. W module Pop-up z założenia można uaktywnić jedną encję. Jest to odwzorowane w panelu klienckim za pomocą ekskluzywnego checkbox-a. </w:t>
+      </w:r>
+    </w:p>
+    <w:p>
+      <w:r>
+        <w:rPr>
+          <w:noProof/>
+        </w:rPr>
+        <w:drawing>
+          <wp:inline distT="0" distB="0" distL="0" distR="0">
+            <wp:extent cx="5760720" cy="3087370"/>
+            <wp:effectExtent l="19050" t="0" r="0" b="0"/>
+            <wp:docPr id="33" name="Obraz 32" descr="PopUp UI.png"/>
+            <wp:cNvGraphicFramePr>
+              <a:graphicFrameLocks xmlns:a="http://schemas.openxmlformats.org/drawingml/2006/main" noChangeAspect="1"/>
+            </wp:cNvGraphicFramePr>
+            <a:graphic xmlns:a="http://schemas.openxmlformats.org/drawingml/2006/main">
+              <a:graphicData uri="http://schemas.openxmlformats.org/drawingml/2006/picture">
+                <pic:pic xmlns:pic="http://schemas.openxmlformats.org/drawingml/2006/picture">
+                  <pic:nvPicPr>
+                    <pic:cNvPr id="0" name="PopUp UI.png"/>
+                    <pic:cNvPicPr/>
+                  </pic:nvPicPr>
+                  <pic:blipFill>
+                    <a:blip r:embed="rId19" cstate="print"/>
+                    <a:stretch>
+                      <a:fillRect/>
+                    </a:stretch>
+                  </pic:blipFill>
+                  <pic:spPr>
+                    <a:xfrm>
+                      <a:off x="0" y="0"/>
+                      <a:ext cx="5760720" cy="3087370"/>
+                    </a:xfrm>
+                    <a:prstGeom prst="rect">
+                      <a:avLst/>
+                    </a:prstGeom>
+                  </pic:spPr>
+                </pic:pic>
+              </a:graphicData>
+            </a:graphic>
+          </wp:inline>
+        </w:drawing>
+      </w:r>
+    </w:p>
+    <w:p>
+      <w:r>
         <w:t xml:space="preserve">Poniżej </w:t>
       </w:r>
       <w:r>
-        <w:t xml:space="preserve">zaprezentowano moduł </w:t>
-      </w:r>
-      <w:proofErr w:type="spellStart"/>
-      <w:r>
-        <w:t>Registrated</w:t>
-      </w:r>
-      <w:proofErr w:type="spellEnd"/>
-      <w:r>
-        <w:t xml:space="preserve"> Services. W panelu administratora widoczny jest lista zarejestrowanych usług. Widoczne są szczegóły usługi: czas utworzenia rejestracji, typ usługi, wybrany dostarczyciel usługi oraz dane klienta. Ostatnia informacja jest widoczna po najechaniu kursorem na ikonę klienta i prezentowana jest za pomocą </w:t>
-      </w:r>
-      <w:proofErr w:type="spellStart"/>
-      <w:r>
-        <w:t>tool-tipu</w:t>
-      </w:r>
-      <w:proofErr w:type="spellEnd"/>
-      <w:r>
-        <w:t xml:space="preserve">. W module można również odwołać usługę. </w:t>
-      </w:r>
-    </w:p>
-    <w:p>
-      <w:r>
-        <w:rPr>
-          <w:noProof/>
-        </w:rPr>
+        <w:t xml:space="preserve">zaprezentowano moduł Registrated Services. W panelu administratora widoczny jest lista zarejestrowanych usług. Widoczne są szczegóły usługi: czas utworzenia rejestracji, typ usługi, wybrany dostarczyciel usługi oraz dane klienta. Ostatnia informacja jest widoczna po najechaniu kursorem na ikonę klienta i prezentowana jest za pomocą tool-tipu. W module można również odwołać usługę. </w:t>
+      </w:r>
+    </w:p>
+    <w:p>
+      <w:r>
+        <w:rPr>
+          <w:noProof/>
+        </w:rPr>
+        <w:lastRenderedPageBreak/>
         <w:drawing>
           <wp:inline distT="0" distB="0" distL="0" distR="0">
             <wp:extent cx="5760720" cy="1899920"/>
@@ -884,7 +825,7 @@
                     <pic:cNvPicPr/>
                   </pic:nvPicPr>
                   <pic:blipFill>
-                    <a:blip r:embed="rId18"/>
+                    <a:blip r:embed="rId20"/>
                     <a:stretch>
                       <a:fillRect/>
                     </a:stretch>
@@ -907,15 +848,7 @@
     </w:p>
     <w:p>
       <w:r>
-        <w:t xml:space="preserve">Istotną funkcjonalnością w module </w:t>
-      </w:r>
-      <w:proofErr w:type="spellStart"/>
-      <w:r>
-        <w:t>Registrated</w:t>
-      </w:r>
-      <w:proofErr w:type="spellEnd"/>
-      <w:r>
-        <w:t xml:space="preserve"> Services jest potwier</w:t>
+        <w:t>Istotną funkcjonalnością w module Registrated Services jest potwier</w:t>
       </w:r>
       <w:r>
         <w:t xml:space="preserve">dzenie, które otrzymuje klient </w:t>
@@ -926,6 +859,9 @@
     </w:p>
     <w:p>
       <w:r>
+        <w:rPr>
+          <w:noProof/>
+        </w:rPr>
         <w:drawing>
           <wp:inline distT="0" distB="0" distL="0" distR="0">
             <wp:extent cx="5760720" cy="1512570"/>
@@ -942,7 +878,7 @@
                     <pic:cNvPicPr/>
                   </pic:nvPicPr>
                   <pic:blipFill>
-                    <a:blip r:embed="rId19"/>
+                    <a:blip r:embed="rId21"/>
                     <a:stretch>
                       <a:fillRect/>
                     </a:stretch>
@@ -966,15 +902,7 @@
     <w:p/>
     <w:p>
       <w:r>
-        <w:t xml:space="preserve">Poniżej zaprezentowano moduł </w:t>
-      </w:r>
-      <w:proofErr w:type="spellStart"/>
-      <w:r>
-        <w:t>Statistics</w:t>
-      </w:r>
-      <w:proofErr w:type="spellEnd"/>
-      <w:r>
-        <w:t xml:space="preserve">. </w:t>
+        <w:t xml:space="preserve">Poniżej zaprezentowano moduł Statistics. </w:t>
       </w:r>
       <w:r>
         <w:t xml:space="preserve">Generuje on statystyki, oparte o odwiedziny i rodzaj aktywności na stronie klienckiej. Jest to moduł wyjątkowo istotny, ponieważ realizuje on podstawowe założenia marketing automation. W celu doprecyzowania rodzaju i formy przedstawianej oferty administrator korzysta z danych, otrzymanych dzięki modułowi statystyk. Funkcjonalności pozwalają określić które strony są najczęściej wyświetlane w zależności od wybranych przedziałów czasowych. Administrator może określić również liczbę użytkowników portalu w zdefiniowanych dniach, miesiącach, czy latach. Ostatnią funkcjonalnością jest pobranie danych, dzielących użytkowników według krajów, z których nastąpiło żądanie HTTP. </w:t>
@@ -985,6 +913,7 @@
         <w:rPr>
           <w:noProof/>
         </w:rPr>
+        <w:lastRenderedPageBreak/>
         <w:drawing>
           <wp:inline distT="0" distB="0" distL="0" distR="0">
             <wp:extent cx="5760720" cy="2853055"/>
@@ -1001,7 +930,7 @@
                     <pic:cNvPicPr/>
                   </pic:nvPicPr>
                   <pic:blipFill>
-                    <a:blip r:embed="rId20"/>
+                    <a:blip r:embed="rId22"/>
                     <a:stretch>
                       <a:fillRect/>
                     </a:stretch>
@@ -1043,7 +972,7 @@
                     <pic:cNvPicPr/>
                   </pic:nvPicPr>
                   <pic:blipFill>
-                    <a:blip r:embed="rId21"/>
+                    <a:blip r:embed="rId23"/>
                     <a:stretch>
                       <a:fillRect/>
                     </a:stretch>
@@ -1077,7 +1006,7 @@
 </file>
 
 <file path=word/styles.xml><?xml version="1.0" encoding="utf-8"?>
-<w:styles xmlns:r="http://schemas.openxmlformats.org/officeDocument/2006/relationships" xmlns:w="http://schemas.openxmlformats.org/wordprocessingml/2006/main">
+<w:styles xmlns:mc="http://schemas.openxmlformats.org/markup-compatibility/2006" xmlns:r="http://schemas.openxmlformats.org/officeDocument/2006/relationships" xmlns:w="http://schemas.openxmlformats.org/wordprocessingml/2006/main" xmlns:w14="http://schemas.microsoft.com/office/word/2010/wordml" mc:Ignorable="w14">
   <w:docDefaults>
     <w:rPrDefault>
       <w:rPr>
@@ -1232,23 +1161,22 @@
     <w:lsdException w:name="Bibliography" w:uiPriority="37"/>
     <w:lsdException w:name="TOC Heading" w:uiPriority="39" w:qFormat="1"/>
   </w:latentStyles>
-  <w:style w:type="paragraph" w:default="1" w:styleId="Normalny">
+  <w:style w:type="paragraph" w:default="1" w:styleId="Normal">
     <w:name w:val="Normal"/>
     <w:qFormat/>
     <w:rsid w:val="00A532D9"/>
   </w:style>
-  <w:style w:type="character" w:default="1" w:styleId="Domylnaczcionkaakapitu">
+  <w:style w:type="character" w:default="1" w:styleId="DefaultParagraphFont">
     <w:name w:val="Default Paragraph Font"/>
     <w:uiPriority w:val="1"/>
     <w:semiHidden/>
     <w:unhideWhenUsed/>
   </w:style>
-  <w:style w:type="table" w:default="1" w:styleId="Standardowy">
+  <w:style w:type="table" w:default="1" w:styleId="TableNormal">
     <w:name w:val="Normal Table"/>
     <w:uiPriority w:val="99"/>
     <w:semiHidden/>
     <w:unhideWhenUsed/>
-    <w:qFormat/>
     <w:tblPr>
       <w:tblInd w:w="0" w:type="dxa"/>
       <w:tblCellMar>
@@ -1259,16 +1187,16 @@
       </w:tblCellMar>
     </w:tblPr>
   </w:style>
-  <w:style w:type="numbering" w:default="1" w:styleId="Bezlisty">
+  <w:style w:type="numbering" w:default="1" w:styleId="NoList">
     <w:name w:val="No List"/>
     <w:uiPriority w:val="99"/>
     <w:semiHidden/>
     <w:unhideWhenUsed/>
   </w:style>
-  <w:style w:type="paragraph" w:styleId="Tekstdymka">
+  <w:style w:type="paragraph" w:styleId="BalloonText">
     <w:name w:val="Balloon Text"/>
-    <w:basedOn w:val="Normalny"/>
-    <w:link w:val="TekstdymkaZnak"/>
+    <w:basedOn w:val="Normal"/>
+    <w:link w:val="BalloonTextChar"/>
     <w:uiPriority w:val="99"/>
     <w:semiHidden/>
     <w:unhideWhenUsed/>
@@ -1282,10 +1210,10 @@
       <w:szCs w:val="16"/>
     </w:rPr>
   </w:style>
-  <w:style w:type="character" w:customStyle="1" w:styleId="TekstdymkaZnak">
-    <w:name w:val="Tekst dymka Znak"/>
-    <w:basedOn w:val="Domylnaczcionkaakapitu"/>
-    <w:link w:val="Tekstdymka"/>
+  <w:style w:type="character" w:customStyle="1" w:styleId="BalloonTextChar">
+    <w:name w:val="Balloon Text Char"/>
+    <w:basedOn w:val="DefaultParagraphFont"/>
+    <w:link w:val="BalloonText"/>
     <w:uiPriority w:val="99"/>
     <w:semiHidden/>
     <w:rsid w:val="006F43FE"/>
@@ -1294,6 +1222,196 @@
       <w:sz w:val="16"/>
       <w:szCs w:val="16"/>
     </w:rPr>
+  </w:style>
+</w:styles>
+</file>
+
+<file path=word/stylesWithEffects.xml><?xml version="1.0" encoding="utf-8"?>
+<w:styles xmlns:wpc="http://schemas.microsoft.com/office/word/2010/wordprocessingCanvas" xmlns:mc="http://schemas.openxmlformats.org/markup-compatibility/2006" xmlns:o="urn:schemas-microsoft-com:office:office" xmlns:r="http://schemas.openxmlformats.org/officeDocument/2006/relationships" xmlns:m="http://schemas.openxmlformats.org/officeDocument/2006/math" xmlns:v="urn:schemas-microsoft-com:vml" xmlns:wp14="http://schemas.microsoft.com/office/word/2010/wordprocessingDrawing" xmlns:wp="http://schemas.openxmlformats.org/drawingml/2006/wordprocessingDrawing" xmlns:w10="urn:schemas-microsoft-com:office:word" xmlns:w="http://schemas.openxmlformats.org/wordprocessingml/2006/main" xmlns:w14="http://schemas.microsoft.com/office/word/2010/wordml" xmlns:wpg="http://schemas.microsoft.com/office/word/2010/wordprocessingGroup" xmlns:wpi="http://schemas.microsoft.com/office/word/2010/wordprocessingInk" xmlns:wne="http://schemas.microsoft.com/office/word/2006/wordml" xmlns:wps="http://schemas.microsoft.com/office/word/2010/wordprocessingShape" mc:Ignorable="w14 wp14">
+  <w:docDefaults>
+    <w:rPrDefault>
+      <w:rPr>
+        <w:rFonts w:asciiTheme="minorHAnsi" w:eastAsiaTheme="minorEastAsia" w:hAnsiTheme="minorHAnsi" w:cstheme="minorBidi"/>
+        <w:sz w:val="22"/>
+        <w:szCs w:val="22"/>
+        <w:lang w:val="pl-PL" w:eastAsia="pl-PL" w:bidi="ar-SA"/>
+      </w:rPr>
+    </w:rPrDefault>
+    <w:pPrDefault>
+      <w:pPr>
+        <w:spacing w:after="200" w:line="276" w:lineRule="auto"/>
+      </w:pPr>
+    </w:pPrDefault>
+  </w:docDefaults>
+  <w:latentStyles w:defLockedState="0" w:defUIPriority="99" w:defSemiHidden="1" w:defUnhideWhenUsed="1" w:defQFormat="0" w:count="267">
+    <w:lsdException w:name="Normal" w:semiHidden="0" w:uiPriority="0" w:unhideWhenUsed="0" w:qFormat="1"/>
+    <w:lsdException w:name="heading 1" w:semiHidden="0" w:uiPriority="9" w:unhideWhenUsed="0" w:qFormat="1"/>
+    <w:lsdException w:name="heading 2" w:uiPriority="9" w:qFormat="1"/>
+    <w:lsdException w:name="heading 3" w:uiPriority="9" w:qFormat="1"/>
+    <w:lsdException w:name="heading 4" w:uiPriority="9" w:qFormat="1"/>
+    <w:lsdException w:name="heading 5" w:uiPriority="9" w:qFormat="1"/>
+    <w:lsdException w:name="heading 6" w:uiPriority="9" w:qFormat="1"/>
+    <w:lsdException w:name="heading 7" w:uiPriority="9" w:qFormat="1"/>
+    <w:lsdException w:name="heading 8" w:uiPriority="9" w:qFormat="1"/>
+    <w:lsdException w:name="heading 9" w:uiPriority="9" w:qFormat="1"/>
+    <w:lsdException w:name="toc 1" w:uiPriority="39"/>
+    <w:lsdException w:name="toc 2" w:uiPriority="39"/>
+    <w:lsdException w:name="toc 3" w:uiPriority="39"/>
+    <w:lsdException w:name="toc 4" w:uiPriority="39"/>
+    <w:lsdException w:name="toc 5" w:uiPriority="39"/>
+    <w:lsdException w:name="toc 6" w:uiPriority="39"/>
+    <w:lsdException w:name="toc 7" w:uiPriority="39"/>
+    <w:lsdException w:name="toc 8" w:uiPriority="39"/>
+    <w:lsdException w:name="toc 9" w:uiPriority="39"/>
+    <w:lsdException w:name="caption" w:uiPriority="35" w:qFormat="1"/>
+    <w:lsdException w:name="Title" w:semiHidden="0" w:uiPriority="10" w:unhideWhenUsed="0" w:qFormat="1"/>
+    <w:lsdException w:name="Default Paragraph Font" w:uiPriority="1"/>
+    <w:lsdException w:name="Subtitle" w:semiHidden="0" w:uiPriority="11" w:unhideWhenUsed="0" w:qFormat="1"/>
+    <w:lsdException w:name="Strong" w:semiHidden="0" w:uiPriority="22" w:unhideWhenUsed="0" w:qFormat="1"/>
+    <w:lsdException w:name="Emphasis" w:semiHidden="0" w:uiPriority="20" w:unhideWhenUsed="0" w:qFormat="1"/>
+    <w:lsdException w:name="Table Grid" w:semiHidden="0" w:uiPriority="59" w:unhideWhenUsed="0"/>
+    <w:lsdException w:name="Placeholder Text" w:unhideWhenUsed="0"/>
+    <w:lsdException w:name="No Spacing" w:semiHidden="0" w:uiPriority="1" w:unhideWhenUsed="0" w:qFormat="1"/>
+    <w:lsdException w:name="Light Shading" w:semiHidden="0" w:uiPriority="60" w:unhideWhenUsed="0"/>
+    <w:lsdException w:name="Light List" w:semiHidden="0" w:uiPriority="61" w:unhideWhenUsed="0"/>
+    <w:lsdException w:name="Light Grid" w:semiHidden="0" w:uiPriority="62" w:unhideWhenUsed="0"/>
+    <w:lsdException w:name="Medium Shading 1" w:semiHidden="0" w:uiPriority="63" w:unhideWhenUsed="0"/>
+    <w:lsdException w:name="Medium Shading 2" w:semiHidden="0" w:uiPriority="64" w:unhideWhenUsed="0"/>
+    <w:lsdException w:name="Medium List 1" w:semiHidden="0" w:uiPriority="65" w:unhideWhenUsed="0"/>
+    <w:lsdException w:name="Medium List 2" w:semiHidden="0" w:uiPriority="66" w:unhideWhenUsed="0"/>
+    <w:lsdException w:name="Medium Grid 1" w:semiHidden="0" w:uiPriority="67" w:unhideWhenUsed="0"/>
+    <w:lsdException w:name="Medium Grid 2" w:semiHidden="0" w:uiPriority="68" w:unhideWhenUsed="0"/>
+    <w:lsdException w:name="Medium Grid 3" w:semiHidden="0" w:uiPriority="69" w:unhideWhenUsed="0"/>
+    <w:lsdException w:name="Dark List" w:semiHidden="0" w:uiPriority="70" w:unhideWhenUsed="0"/>
+    <w:lsdException w:name="Colorful Shading" w:semiHidden="0" w:uiPriority="71" w:unhideWhenUsed="0"/>
+    <w:lsdException w:name="Colorful List" w:semiHidden="0" w:uiPriority="72" w:unhideWhenUsed="0"/>
+    <w:lsdException w:name="Colorful Grid" w:semiHidden="0" w:uiPriority="73" w:unhideWhenUsed="0"/>
+    <w:lsdException w:name="Light Shading Accent 1" w:semiHidden="0" w:uiPriority="60" w:unhideWhenUsed="0"/>
+    <w:lsdException w:name="Light List Accent 1" w:semiHidden="0" w:uiPriority="61" w:unhideWhenUsed="0"/>
+    <w:lsdException w:name="Light Grid Accent 1" w:semiHidden="0" w:uiPriority="62" w:unhideWhenUsed="0"/>
+    <w:lsdException w:name="Medium Shading 1 Accent 1" w:semiHidden="0" w:uiPriority="63" w:unhideWhenUsed="0"/>
+    <w:lsdException w:name="Medium Shading 2 Accent 1" w:semiHidden="0" w:uiPriority="64" w:unhideWhenUsed="0"/>
+    <w:lsdException w:name="Medium List 1 Accent 1" w:semiHidden="0" w:uiPriority="65" w:unhideWhenUsed="0"/>
+    <w:lsdException w:name="Revision" w:unhideWhenUsed="0"/>
+    <w:lsdException w:name="List Paragraph" w:semiHidden="0" w:uiPriority="34" w:unhideWhenUsed="0" w:qFormat="1"/>
+    <w:lsdException w:name="Quote" w:semiHidden="0" w:uiPriority="29" w:unhideWhenUsed="0" w:qFormat="1"/>
+    <w:lsdException w:name="Intense Quote" w:semiHidden="0" w:uiPriority="30" w:unhideWhenUsed="0" w:qFormat="1"/>
+    <w:lsdException w:name="Medium List 2 Accent 1" w:semiHidden="0" w:uiPriority="66" w:unhideWhenUsed="0"/>
+    <w:lsdException w:name="Medium Grid 1 Accent 1" w:semiHidden="0" w:uiPriority="67" w:unhideWhenUsed="0"/>
+    <w:lsdException w:name="Medium Grid 2 Accent 1" w:semiHidden="0" w:uiPriority="68" w:unhideWhenUsed="0"/>
+    <w:lsdException w:name="Medium Grid 3 Accent 1" w:semiHidden="0" w:uiPriority="69" w:unhideWhenUsed="0"/>
+    <w:lsdException w:name="Dark List Accent 1" w:semiHidden="0" w:uiPriority="70" w:unhideWhenUsed="0"/>
+    <w:lsdException w:name="Colorful Shading Accent 1" w:semiHidden="0" w:uiPriority="71" w:unhideWhenUsed="0"/>
+    <w:lsdException w:name="Colorful List Accent 1" w:semiHidden="0" w:uiPriority="72" w:unhideWhenUsed="0"/>
+    <w:lsdException w:name="Colorful Grid Accent 1" w:semiHidden="0" w:uiPriority="73" w:unhideWhenUsed="0"/>
+    <w:lsdException w:name="Light Shading Accent 2" w:semiHidden="0" w:uiPriority="60" w:unhideWhenUsed="0"/>
+    <w:lsdException w:name="Light List Accent 2" w:semiHidden="0" w:uiPriority="61" w:unhideWhenUsed="0"/>
+    <w:lsdException w:name="Light Grid Accent 2" w:semiHidden="0" w:uiPriority="62" w:unhideWhenUsed="0"/>
+    <w:lsdException w:name="Medium Shading 1 Accent 2" w:semiHidden="0" w:uiPriority="63" w:unhideWhenUsed="0"/>
+    <w:lsdException w:name="Medium Shading 2 Accent 2" w:semiHidden="0" w:uiPriority="64" w:unhideWhenUsed="0"/>
+    <w:lsdException w:name="Medium List 1 Accent 2" w:semiHidden="0" w:uiPriority="65" w:unhideWhenUsed="0"/>
+    <w:lsdException w:name="Medium List 2 Accent 2" w:semiHidden="0" w:uiPriority="66" w:unhideWhenUsed="0"/>
+    <w:lsdException w:name="Medium Grid 1 Accent 2" w:semiHidden="0" w:uiPriority="67" w:unhideWhenUsed="0"/>
+    <w:lsdException w:name="Medium Grid 2 Accent 2" w:semiHidden="0" w:uiPriority="68" w:unhideWhenUsed="0"/>
+    <w:lsdException w:name="Medium Grid 3 Accent 2" w:semiHidden="0" w:uiPriority="69" w:unhideWhenUsed="0"/>
+    <w:lsdException w:name="Dark List Accent 2" w:semiHidden="0" w:uiPriority="70" w:unhideWhenUsed="0"/>
+    <w:lsdException w:name="Colorful Shading Accent 2" w:semiHidden="0" w:uiPriority="71" w:unhideWhenUsed="0"/>
+    <w:lsdException w:name="Colorful List Accent 2" w:semiHidden="0" w:uiPriority="72" w:unhideWhenUsed="0"/>
+    <w:lsdException w:name="Colorful Grid Accent 2" w:semiHidden="0" w:uiPriority="73" w:unhideWhenUsed="0"/>
+    <w:lsdException w:name="Light Shading Accent 3" w:semiHidden="0" w:uiPriority="60" w:unhideWhenUsed="0"/>
+    <w:lsdException w:name="Light List Accent 3" w:semiHidden="0" w:uiPriority="61" w:unhideWhenUsed="0"/>
+    <w:lsdException w:name="Light Grid Accent 3" w:semiHidden="0" w:uiPriority="62" w:unhideWhenUsed="0"/>
+    <w:lsdException w:name="Medium Shading 1 Accent 3" w:semiHidden="0" w:uiPriority="63" w:unhideWhenUsed="0"/>
+    <w:lsdException w:name="Medium Shading 2 Accent 3" w:semiHidden="0" w:uiPriority="64" w:unhideWhenUsed="0"/>
+    <w:lsdException w:name="Medium List 1 Accent 3" w:semiHidden="0" w:uiPriority="65" w:unhideWhenUsed="0"/>
+    <w:lsdException w:name="Medium List 2 Accent 3" w:semiHidden="0" w:uiPriority="66" w:unhideWhenUsed="0"/>
+    <w:lsdException w:name="Medium Grid 1 Accent 3" w:semiHidden="0" w:uiPriority="67" w:unhideWhenUsed="0"/>
+    <w:lsdException w:name="Medium Grid 2 Accent 3" w:semiHidden="0" w:uiPriority="68" w:unhideWhenUsed="0"/>
+    <w:lsdException w:name="Medium Grid 3 Accent 3" w:semiHidden="0" w:uiPriority="69" w:unhideWhenUsed="0"/>
+    <w:lsdException w:name="Dark List Accent 3" w:semiHidden="0" w:uiPriority="70" w:unhideWhenUsed="0"/>
+    <w:lsdException w:name="Colorful Shading Accent 3" w:semiHidden="0" w:uiPriority="71" w:unhideWhenUsed="0"/>
+    <w:lsdException w:name="Colorful List Accent 3" w:semiHidden="0" w:uiPriority="72" w:unhideWhenUsed="0"/>
+    <w:lsdException w:name="Colorful Grid Accent 3" w:semiHidden="0" w:uiPriority="73" w:unhideWhenUsed="0"/>
+    <w:lsdException w:name="Light Shading Accent 4" w:semiHidden="0" w:uiPriority="60" w:unhideWhenUsed="0"/>
+    <w:lsdException w:name="Light List Accent 4" w:semiHidden="0" w:uiPriority="61" w:unhideWhenUsed="0"/>
+    <w:lsdException w:name="Light Grid Accent 4" w:semiHidden="0" w:uiPriority="62" w:unhideWhenUsed="0"/>
+    <w:lsdException w:name="Medium Shading 1 Accent 4" w:semiHidden="0" w:uiPriority="63" w:unhideWhenUsed="0"/>
+    <w:lsdException w:name="Medium Shading 2 Accent 4" w:semiHidden="0" w:uiPriority="64" w:unhideWhenUsed="0"/>
+    <w:lsdException w:name="Medium List 1 Accent 4" w:semiHidden="0" w:uiPriority="65" w:unhideWhenUsed="0"/>
+    <w:lsdException w:name="Medium List 2 Accent 4" w:semiHidden="0" w:uiPriority="66" w:unhideWhenUsed="0"/>
+    <w:lsdException w:name="Medium Grid 1 Accent 4" w:semiHidden="0" w:uiPriority="67" w:unhideWhenUsed="0"/>
+    <w:lsdException w:name="Medium Grid 2 Accent 4" w:semiHidden="0" w:uiPriority="68" w:unhideWhenUsed="0"/>
+    <w:lsdException w:name="Medium Grid 3 Accent 4" w:semiHidden="0" w:uiPriority="69" w:unhideWhenUsed="0"/>
+    <w:lsdException w:name="Dark List Accent 4" w:semiHidden="0" w:uiPriority="70" w:unhideWhenUsed="0"/>
+    <w:lsdException w:name="Colorful Shading Accent 4" w:semiHidden="0" w:uiPriority="71" w:unhideWhenUsed="0"/>
+    <w:lsdException w:name="Colorful List Accent 4" w:semiHidden="0" w:uiPriority="72" w:unhideWhenUsed="0"/>
+    <w:lsdException w:name="Colorful Grid Accent 4" w:semiHidden="0" w:uiPriority="73" w:unhideWhenUsed="0"/>
+    <w:lsdException w:name="Light Shading Accent 5" w:semiHidden="0" w:uiPriority="60" w:unhideWhenUsed="0"/>
+    <w:lsdException w:name="Light List Accent 5" w:semiHidden="0" w:uiPriority="61" w:unhideWhenUsed="0"/>
+    <w:lsdException w:name="Light Grid Accent 5" w:semiHidden="0" w:uiPriority="62" w:unhideWhenUsed="0"/>
+    <w:lsdException w:name="Medium Shading 1 Accent 5" w:semiHidden="0" w:uiPriority="63" w:unhideWhenUsed="0"/>
+    <w:lsdException w:name="Medium Shading 2 Accent 5" w:semiHidden="0" w:uiPriority="64" w:unhideWhenUsed="0"/>
+    <w:lsdException w:name="Medium List 1 Accent 5" w:semiHidden="0" w:uiPriority="65" w:unhideWhenUsed="0"/>
+    <w:lsdException w:name="Medium List 2 Accent 5" w:semiHidden="0" w:uiPriority="66" w:unhideWhenUsed="0"/>
+    <w:lsdException w:name="Medium Grid 1 Accent 5" w:semiHidden="0" w:uiPriority="67" w:unhideWhenUsed="0"/>
+    <w:lsdException w:name="Medium Grid 2 Accent 5" w:semiHidden="0" w:uiPriority="68" w:unhideWhenUsed="0"/>
+    <w:lsdException w:name="Medium Grid 3 Accent 5" w:semiHidden="0" w:uiPriority="69" w:unhideWhenUsed="0"/>
+    <w:lsdException w:name="Dark List Accent 5" w:semiHidden="0" w:uiPriority="70" w:unhideWhenUsed="0"/>
+    <w:lsdException w:name="Colorful Shading Accent 5" w:semiHidden="0" w:uiPriority="71" w:unhideWhenUsed="0"/>
+    <w:lsdException w:name="Colorful List Accent 5" w:semiHidden="0" w:uiPriority="72" w:unhideWhenUsed="0"/>
+    <w:lsdException w:name="Colorful Grid Accent 5" w:semiHidden="0" w:uiPriority="73" w:unhideWhenUsed="0"/>
+    <w:lsdException w:name="Light Shading Accent 6" w:semiHidden="0" w:uiPriority="60" w:unhideWhenUsed="0"/>
+    <w:lsdException w:name="Light List Accent 6" w:semiHidden="0" w:uiPriority="61" w:unhideWhenUsed="0"/>
+    <w:lsdException w:name="Light Grid Accent 6" w:semiHidden="0" w:uiPriority="62" w:unhideWhenUsed="0"/>
+    <w:lsdException w:name="Medium Shading 1 Accent 6" w:semiHidden="0" w:uiPriority="63" w:unhideWhenUsed="0"/>
+    <w:lsdException w:name="Medium Shading 2 Accent 6" w:semiHidden="0" w:uiPriority="64" w:unhideWhenUsed="0"/>
+    <w:lsdException w:name="Medium List 1 Accent 6" w:semiHidden="0" w:uiPriority="65" w:unhideWhenUsed="0"/>
+    <w:lsdException w:name="Medium List 2 Accent 6" w:semiHidden="0" w:uiPriority="66" w:unhideWhenUsed="0"/>
+    <w:lsdException w:name="Medium Grid 1 Accent 6" w:semiHidden="0" w:uiPriority="67" w:unhideWhenUsed="0"/>
+    <w:lsdException w:name="Medium Grid 2 Accent 6" w:semiHidden="0" w:uiPriority="68" w:unhideWhenUsed="0"/>
+    <w:lsdException w:name="Medium Grid 3 Accent 6" w:semiHidden="0" w:uiPriority="69" w:unhideWhenUsed="0"/>
+    <w:lsdException w:name="Dark List Accent 6" w:semiHidden="0" w:uiPriority="70" w:unhideWhenUsed="0"/>
+    <w:lsdException w:name="Colorful Shading Accent 6" w:semiHidden="0" w:uiPriority="71" w:unhideWhenUsed="0"/>
+    <w:lsdException w:name="Colorful List Accent 6" w:semiHidden="0" w:uiPriority="72" w:unhideWhenUsed="0"/>
+    <w:lsdException w:name="Colorful Grid Accent 6" w:semiHidden="0" w:uiPriority="73" w:unhideWhenUsed="0"/>
+    <w:lsdException w:name="Subtle Emphasis" w:semiHidden="0" w:uiPriority="19" w:unhideWhenUsed="0" w:qFormat="1"/>
+    <w:lsdException w:name="Intense Emphasis" w:semiHidden="0" w:uiPriority="21" w:unhideWhenUsed="0" w:qFormat="1"/>
+    <w:lsdException w:name="Subtle Reference" w:semiHidden="0" w:uiPriority="31" w:unhideWhenUsed="0" w:qFormat="1"/>
+    <w:lsdException w:name="Intense Reference" w:semiHidden="0" w:uiPriority="32" w:unhideWhenUsed="0" w:qFormat="1"/>
+    <w:lsdException w:name="Book Title" w:semiHidden="0" w:uiPriority="33" w:unhideWhenUsed="0" w:qFormat="1"/>
+    <w:lsdException w:name="Bibliography" w:uiPriority="37"/>
+    <w:lsdException w:name="TOC Heading" w:uiPriority="39" w:qFormat="1"/>
+  </w:latentStyles>
+  <w:style w:type="paragraph" w:default="1" w:styleId="Normal">
+    <w:name w:val="Normal"/>
+    <w:qFormat/>
+  </w:style>
+  <w:style w:type="character" w:default="1" w:styleId="DefaultParagraphFont">
+    <w:name w:val="Default Paragraph Font"/>
+    <w:uiPriority w:val="1"/>
+    <w:semiHidden/>
+    <w:unhideWhenUsed/>
+  </w:style>
+  <w:style w:type="table" w:default="1" w:styleId="TableNormal">
+    <w:name w:val="Normal Table"/>
+    <w:uiPriority w:val="99"/>
+    <w:semiHidden/>
+    <w:unhideWhenUsed/>
+    <w:tblPr>
+      <w:tblInd w:w="0" w:type="dxa"/>
+      <w:tblCellMar>
+        <w:top w:w="0" w:type="dxa"/>
+        <w:left w:w="108" w:type="dxa"/>
+        <w:bottom w:w="0" w:type="dxa"/>
+        <w:right w:w="108" w:type="dxa"/>
+      </w:tblCellMar>
+    </w:tblPr>
+  </w:style>
+  <w:style w:type="numbering" w:default="1" w:styleId="NoList">
+    <w:name w:val="No List"/>
+    <w:uiPriority w:val="99"/>
+    <w:semiHidden/>
+    <w:unhideWhenUsed/>
   </w:style>
 </w:styles>
 </file>
@@ -1586,7 +1704,7 @@
 </file>
 
 <file path=customXml/itemProps1.xml><?xml version="1.0" encoding="utf-8"?>
-<ds:datastoreItem xmlns:ds="http://schemas.openxmlformats.org/officeDocument/2006/customXml" ds:itemID="{522D6200-5920-471D-AEE0-3F7815EA74FA}">
+<ds:datastoreItem xmlns:ds="http://schemas.openxmlformats.org/officeDocument/2006/customXml" ds:itemID="{18715CED-970F-40D7-BDD7-894A54EB87FD}">
   <ds:schemaRefs>
     <ds:schemaRef ds:uri="http://schemas.openxmlformats.org/officeDocument/2006/bibliography"/>
   </ds:schemaRefs>

</xml_diff>